<commit_message>
ENH: added more bad undergrad comments
Added more commentary for the bad undergraduate example.
</commit_message>
<xml_diff>
--- a/sample_letters/undergrad_letters/badletterexample.docx
+++ b/sample_letters/undergrad_letters/badletterexample.docx
@@ -8,6 +8,37 @@
           <w:rFonts w:ascii="Times New Roman" w:eastAsia="Times New Roman" w:hAnsi="Times New Roman" w:cs="Times New Roman"/>
         </w:rPr>
       </w:pPr>
+      <w:commentRangeStart w:id="0"/>
+      <w:r>
+        <w:rPr>
+          <w:rFonts w:ascii="Times New Roman" w:eastAsia="Times New Roman" w:hAnsi="Times New Roman" w:cs="Times New Roman"/>
+        </w:rPr>
+        <w:t>To whom it may concern:</w:t>
+      </w:r>
+      <w:commentRangeEnd w:id="0"/>
+      <w:r>
+        <w:rPr>
+          <w:rStyle w:val="CommentReference"/>
+        </w:rPr>
+        <w:commentReference w:id="0"/>
+      </w:r>
+      <w:bookmarkStart w:id="1" w:name="_GoBack"/>
+      <w:bookmarkEnd w:id="1"/>
+    </w:p>
+    <w:p>
+      <w:pPr>
+        <w:rPr>
+          <w:ins w:id="2" w:author="Microsoft Office User" w:date="2020-11-18T13:33:00Z"/>
+          <w:rFonts w:ascii="Times New Roman" w:eastAsia="Times New Roman" w:hAnsi="Times New Roman" w:cs="Times New Roman"/>
+        </w:rPr>
+      </w:pPr>
+    </w:p>
+    <w:p>
+      <w:pPr>
+        <w:rPr>
+          <w:rFonts w:ascii="Times New Roman" w:eastAsia="Times New Roman" w:hAnsi="Times New Roman" w:cs="Times New Roman"/>
+        </w:rPr>
+      </w:pPr>
       <w:r>
         <w:rPr>
           <w:rFonts w:ascii="Times New Roman" w:eastAsia="Times New Roman" w:hAnsi="Times New Roman" w:cs="Times New Roman"/>
@@ -62,7 +93,7 @@
         </w:rPr>
         <w:t xml:space="preserve">ward. </w:t>
       </w:r>
-      <w:commentRangeStart w:id="0"/>
+      <w:commentRangeStart w:id="3"/>
       <w:r>
         <w:rPr>
           <w:rFonts w:ascii="Times New Roman" w:eastAsia="Times New Roman" w:hAnsi="Times New Roman" w:cs="Times New Roman"/>
@@ -117,12 +148,12 @@
         </w:rPr>
         <w:t xml:space="preserve"> well liked by her colleagues and fellow students.</w:t>
       </w:r>
-      <w:commentRangeEnd w:id="0"/>
-      <w:r>
-        <w:rPr>
-          <w:rStyle w:val="CommentReference"/>
-        </w:rPr>
-        <w:commentReference w:id="0"/>
+      <w:commentRangeEnd w:id="3"/>
+      <w:r>
+        <w:rPr>
+          <w:rStyle w:val="CommentReference"/>
+        </w:rPr>
+        <w:commentReference w:id="3"/>
       </w:r>
       <w:r>
         <w:rPr>
@@ -130,7 +161,7 @@
         </w:rPr>
         <w:t xml:space="preserve"> It has been rewarding to work with </w:t>
       </w:r>
-      <w:commentRangeStart w:id="1"/>
+      <w:commentRangeStart w:id="4"/>
       <w:r>
         <w:rPr>
           <w:rFonts w:ascii="Times New Roman" w:eastAsia="Times New Roman" w:hAnsi="Times New Roman" w:cs="Times New Roman"/>
@@ -143,12 +174,12 @@
         </w:rPr>
         <w:t xml:space="preserve"> reliable</w:t>
       </w:r>
-      <w:commentRangeEnd w:id="1"/>
-      <w:r>
-        <w:rPr>
-          <w:rStyle w:val="CommentReference"/>
-        </w:rPr>
-        <w:commentReference w:id="1"/>
+      <w:commentRangeEnd w:id="4"/>
+      <w:r>
+        <w:rPr>
+          <w:rStyle w:val="CommentReference"/>
+        </w:rPr>
+        <w:commentReference w:id="4"/>
       </w:r>
       <w:r>
         <w:rPr>
@@ -156,19 +187,19 @@
         </w:rPr>
         <w:t xml:space="preserve"> </w:t>
       </w:r>
-      <w:commentRangeStart w:id="2"/>
+      <w:commentRangeStart w:id="5"/>
       <w:r>
         <w:rPr>
           <w:rFonts w:ascii="Times New Roman" w:eastAsia="Times New Roman" w:hAnsi="Times New Roman" w:cs="Times New Roman"/>
         </w:rPr>
         <w:t>young woman</w:t>
       </w:r>
-      <w:commentRangeEnd w:id="2"/>
-      <w:r>
-        <w:rPr>
-          <w:rStyle w:val="CommentReference"/>
-        </w:rPr>
-        <w:commentReference w:id="2"/>
+      <w:commentRangeEnd w:id="5"/>
+      <w:r>
+        <w:rPr>
+          <w:rStyle w:val="CommentReference"/>
+        </w:rPr>
+        <w:commentReference w:id="5"/>
       </w:r>
       <w:r>
         <w:rPr>
@@ -226,7 +257,7 @@
         </w:rPr>
         <w:t xml:space="preserve">has proved to be invaluable member of our research team. </w:t>
       </w:r>
-      <w:commentRangeStart w:id="3"/>
+      <w:commentRangeStart w:id="6"/>
       <w:r>
         <w:rPr>
           <w:rFonts w:ascii="Times New Roman" w:eastAsia="Times New Roman" w:hAnsi="Times New Roman" w:cs="Times New Roman"/>
@@ -245,26 +276,26 @@
         </w:rPr>
         <w:t xml:space="preserve">responsibility has been developing code to process satellite observations. </w:t>
       </w:r>
-      <w:commentRangeEnd w:id="3"/>
-      <w:r>
-        <w:rPr>
-          <w:rStyle w:val="CommentReference"/>
-        </w:rPr>
-        <w:commentReference w:id="3"/>
-      </w:r>
-      <w:commentRangeStart w:id="4"/>
+      <w:commentRangeEnd w:id="6"/>
+      <w:r>
+        <w:rPr>
+          <w:rStyle w:val="CommentReference"/>
+        </w:rPr>
+        <w:commentReference w:id="6"/>
+      </w:r>
+      <w:commentRangeStart w:id="7"/>
       <w:r>
         <w:rPr>
           <w:rFonts w:ascii="Times New Roman" w:eastAsia="Times New Roman" w:hAnsi="Times New Roman" w:cs="Times New Roman"/>
         </w:rPr>
         <w:t>She diligently completed each task assigned to her</w:t>
       </w:r>
-      <w:commentRangeEnd w:id="4"/>
-      <w:r>
-        <w:rPr>
-          <w:rStyle w:val="CommentReference"/>
-        </w:rPr>
-        <w:commentReference w:id="4"/>
+      <w:commentRangeEnd w:id="7"/>
+      <w:r>
+        <w:rPr>
+          <w:rStyle w:val="CommentReference"/>
+        </w:rPr>
+        <w:commentReference w:id="7"/>
       </w:r>
       <w:r>
         <w:rPr>
@@ -272,7 +303,7 @@
         </w:rPr>
         <w:t xml:space="preserve">, </w:t>
       </w:r>
-      <w:commentRangeStart w:id="5"/>
+      <w:commentRangeStart w:id="8"/>
       <w:r>
         <w:rPr>
           <w:rFonts w:ascii="Times New Roman" w:eastAsia="Times New Roman" w:hAnsi="Times New Roman" w:cs="Times New Roman"/>
@@ -285,13 +316,14 @@
         </w:rPr>
         <w:t xml:space="preserve">. </w:t>
       </w:r>
-      <w:commentRangeEnd w:id="5"/>
-      <w:r>
-        <w:rPr>
-          <w:rStyle w:val="CommentReference"/>
-        </w:rPr>
-        <w:commentReference w:id="5"/>
-      </w:r>
+      <w:commentRangeEnd w:id="8"/>
+      <w:r>
+        <w:rPr>
+          <w:rStyle w:val="CommentReference"/>
+        </w:rPr>
+        <w:commentReference w:id="8"/>
+      </w:r>
+      <w:commentRangeStart w:id="9"/>
       <w:r>
         <w:rPr>
           <w:rFonts w:ascii="Times New Roman" w:eastAsia="Times New Roman" w:hAnsi="Times New Roman" w:cs="Times New Roman"/>
@@ -310,6 +342,13 @@
         </w:rPr>
         <w:t>seek out answers to difficult problems unprompted, unafraid to ask probing questions of others.</w:t>
       </w:r>
+      <w:commentRangeEnd w:id="9"/>
+      <w:r>
+        <w:rPr>
+          <w:rStyle w:val="CommentReference"/>
+        </w:rPr>
+        <w:commentReference w:id="9"/>
+      </w:r>
     </w:p>
     <w:p>
       <w:pPr>
@@ -342,7 +381,7 @@
         </w:rPr>
         <w:t xml:space="preserve">, it is clear that she is passionate about her work. </w:t>
       </w:r>
-      <w:commentRangeStart w:id="6"/>
+      <w:commentRangeStart w:id="10"/>
       <w:r>
         <w:rPr>
           <w:rFonts w:ascii="Times New Roman" w:eastAsia="Times New Roman" w:hAnsi="Times New Roman" w:cs="Times New Roman"/>
@@ -373,12 +412,12 @@
         </w:rPr>
         <w:t xml:space="preserve"> and meets weekly with other colleagues and collaborators.</w:t>
       </w:r>
-      <w:commentRangeEnd w:id="6"/>
-      <w:r>
-        <w:rPr>
-          <w:rStyle w:val="CommentReference"/>
-        </w:rPr>
-        <w:commentReference w:id="6"/>
+      <w:commentRangeEnd w:id="10"/>
+      <w:r>
+        <w:rPr>
+          <w:rStyle w:val="CommentReference"/>
+        </w:rPr>
+        <w:commentReference w:id="10"/>
       </w:r>
       <w:r>
         <w:rPr>
@@ -386,7 +425,7 @@
         </w:rPr>
         <w:t xml:space="preserve"> She </w:t>
       </w:r>
-      <w:commentRangeStart w:id="7"/>
+      <w:commentRangeStart w:id="11"/>
       <w:r>
         <w:rPr>
           <w:rFonts w:ascii="Times New Roman" w:eastAsia="Times New Roman" w:hAnsi="Times New Roman" w:cs="Times New Roman"/>
@@ -411,7 +450,7 @@
         </w:rPr>
         <w:t>well</w:t>
       </w:r>
-      <w:ins w:id="8" w:author="Microsoft Office User" w:date="2020-11-17T11:38:00Z">
+      <w:ins w:id="12" w:author="Microsoft Office User" w:date="2020-11-17T11:38:00Z">
         <w:r>
           <w:rPr>
             <w:rFonts w:ascii="Times New Roman" w:eastAsia="Times New Roman" w:hAnsi="Times New Roman" w:cs="Times New Roman"/>
@@ -425,12 +464,12 @@
         </w:rPr>
         <w:t>organized, and a team player</w:t>
       </w:r>
-      <w:commentRangeEnd w:id="7"/>
-      <w:r>
-        <w:rPr>
-          <w:rStyle w:val="CommentReference"/>
-        </w:rPr>
-        <w:commentReference w:id="7"/>
+      <w:commentRangeEnd w:id="11"/>
+      <w:r>
+        <w:rPr>
+          <w:rStyle w:val="CommentReference"/>
+        </w:rPr>
+        <w:commentReference w:id="11"/>
       </w:r>
       <w:r>
         <w:rPr>
@@ -444,7 +483,7 @@
         </w:rPr>
         <w:t xml:space="preserve">  </w:t>
       </w:r>
-      <w:commentRangeStart w:id="9"/>
+      <w:commentRangeStart w:id="13"/>
       <w:r>
         <w:rPr>
           <w:rFonts w:ascii="Times New Roman" w:eastAsia="Times New Roman" w:hAnsi="Times New Roman" w:cs="Times New Roman"/>
@@ -457,13 +496,14 @@
         </w:rPr>
         <w:t xml:space="preserve"> </w:t>
       </w:r>
-      <w:commentRangeEnd w:id="9"/>
-      <w:r>
-        <w:rPr>
-          <w:rStyle w:val="CommentReference"/>
-        </w:rPr>
-        <w:commentReference w:id="9"/>
-      </w:r>
+      <w:commentRangeEnd w:id="13"/>
+      <w:r>
+        <w:rPr>
+          <w:rStyle w:val="CommentReference"/>
+        </w:rPr>
+        <w:commentReference w:id="13"/>
+      </w:r>
+      <w:commentRangeStart w:id="14"/>
       <w:r>
         <w:rPr>
           <w:rFonts w:ascii="Times New Roman" w:eastAsia="Times New Roman" w:hAnsi="Times New Roman" w:cs="Times New Roman"/>
@@ -504,27 +544,61 @@
         <w:rPr>
           <w:rFonts w:ascii="Times New Roman" w:eastAsia="Times New Roman" w:hAnsi="Times New Roman" w:cs="Times New Roman"/>
         </w:rPr>
-        <w:t>leads monthly meetings.</w:t>
-      </w:r>
-    </w:p>
-    <w:p>
-      <w:pPr>
-        <w:rPr>
-          <w:rFonts w:ascii="Times New Roman" w:eastAsia="Times New Roman" w:hAnsi="Times New Roman" w:cs="Times New Roman"/>
-        </w:rPr>
-      </w:pPr>
-    </w:p>
-    <w:p>
-      <w:pPr>
-        <w:rPr>
-          <w:rFonts w:ascii="Times New Roman" w:eastAsia="Times New Roman" w:hAnsi="Times New Roman" w:cs="Times New Roman"/>
-        </w:rPr>
-      </w:pPr>
-      <w:r>
-        <w:rPr>
-          <w:rFonts w:ascii="Times New Roman" w:eastAsia="Times New Roman" w:hAnsi="Times New Roman" w:cs="Times New Roman"/>
-        </w:rPr>
-        <w:t xml:space="preserve">In closing, I believe the record of Ms. </w:t>
+        <w:t>leads monthly meetings</w:t>
+      </w:r>
+      <w:commentRangeEnd w:id="14"/>
+      <w:r>
+        <w:rPr>
+          <w:rStyle w:val="CommentReference"/>
+        </w:rPr>
+        <w:commentReference w:id="14"/>
+      </w:r>
+      <w:r>
+        <w:rPr>
+          <w:rFonts w:ascii="Times New Roman" w:eastAsia="Times New Roman" w:hAnsi="Times New Roman" w:cs="Times New Roman"/>
+        </w:rPr>
+        <w:t>.</w:t>
+      </w:r>
+    </w:p>
+    <w:p>
+      <w:pPr>
+        <w:rPr>
+          <w:rFonts w:ascii="Times New Roman" w:eastAsia="Times New Roman" w:hAnsi="Times New Roman" w:cs="Times New Roman"/>
+        </w:rPr>
+      </w:pPr>
+    </w:p>
+    <w:p>
+      <w:pPr>
+        <w:rPr>
+          <w:rFonts w:ascii="Times New Roman" w:eastAsia="Times New Roman" w:hAnsi="Times New Roman" w:cs="Times New Roman"/>
+        </w:rPr>
+      </w:pPr>
+      <w:r>
+        <w:rPr>
+          <w:rFonts w:ascii="Times New Roman" w:eastAsia="Times New Roman" w:hAnsi="Times New Roman" w:cs="Times New Roman"/>
+        </w:rPr>
+        <w:t>In closing,</w:t>
+      </w:r>
+      <w:commentRangeStart w:id="15"/>
+      <w:r>
+        <w:rPr>
+          <w:rFonts w:ascii="Times New Roman" w:eastAsia="Times New Roman" w:hAnsi="Times New Roman" w:cs="Times New Roman"/>
+        </w:rPr>
+        <w:t xml:space="preserve"> I believe </w:t>
+      </w:r>
+      <w:commentRangeEnd w:id="15"/>
+      <w:r>
+        <w:rPr>
+          <w:rStyle w:val="CommentReference"/>
+        </w:rPr>
+        <w:commentReference w:id="15"/>
+      </w:r>
+      <w:commentRangeStart w:id="16"/>
+      <w:r>
+        <w:rPr>
+          <w:rFonts w:ascii="Times New Roman" w:eastAsia="Times New Roman" w:hAnsi="Times New Roman" w:cs="Times New Roman"/>
+        </w:rPr>
+        <w:t xml:space="preserve">the record of Ms. </w:t>
       </w:r>
       <w:r>
         <w:rPr>
@@ -536,27 +610,46 @@
         <w:rPr>
           <w:rFonts w:ascii="Times New Roman" w:eastAsia="Times New Roman" w:hAnsi="Times New Roman" w:cs="Times New Roman"/>
         </w:rPr>
-        <w:t xml:space="preserve">speaks for itself. </w:t>
-      </w:r>
-      <w:r>
-        <w:rPr>
-          <w:rFonts w:ascii="Times New Roman" w:eastAsia="Times New Roman" w:hAnsi="Times New Roman" w:cs="Times New Roman"/>
-        </w:rPr>
-        <w:t xml:space="preserve">Out of the &gt; 100 Research </w:t>
-      </w:r>
-      <w:del w:id="10" w:author="Microsoft Office User" w:date="2020-11-17T11:42:00Z">
-        <w:r>
-          <w:rPr>
-            <w:rFonts w:ascii="Times New Roman" w:eastAsia="Times New Roman" w:hAnsi="Times New Roman" w:cs="Times New Roman"/>
-          </w:rPr>
-          <w:delText>Scientist/Engineers/</w:delText>
-        </w:r>
-      </w:del>
-      <w:r>
-        <w:rPr>
-          <w:rFonts w:ascii="Times New Roman" w:eastAsia="Times New Roman" w:hAnsi="Times New Roman" w:cs="Times New Roman"/>
-        </w:rPr>
-        <w:t xml:space="preserve">Programmers I have collaborated or supervised during my time here at Gender Race Bias Inc., Ms. </w:t>
+        <w:t>speaks for itself</w:t>
+      </w:r>
+      <w:commentRangeEnd w:id="16"/>
+      <w:r>
+        <w:rPr>
+          <w:rStyle w:val="CommentReference"/>
+        </w:rPr>
+        <w:commentReference w:id="16"/>
+      </w:r>
+      <w:r>
+        <w:rPr>
+          <w:rFonts w:ascii="Times New Roman" w:eastAsia="Times New Roman" w:hAnsi="Times New Roman" w:cs="Times New Roman"/>
+        </w:rPr>
+        <w:t xml:space="preserve">. </w:t>
+      </w:r>
+      <w:r>
+        <w:rPr>
+          <w:rFonts w:ascii="Times New Roman" w:eastAsia="Times New Roman" w:hAnsi="Times New Roman" w:cs="Times New Roman"/>
+        </w:rPr>
+        <w:t xml:space="preserve">Out of </w:t>
+      </w:r>
+      <w:commentRangeStart w:id="17"/>
+      <w:r>
+        <w:rPr>
+          <w:rFonts w:ascii="Times New Roman" w:eastAsia="Times New Roman" w:hAnsi="Times New Roman" w:cs="Times New Roman"/>
+        </w:rPr>
+        <w:t xml:space="preserve">the &gt; 100 </w:t>
+      </w:r>
+      <w:commentRangeEnd w:id="17"/>
+      <w:r>
+        <w:rPr>
+          <w:rStyle w:val="CommentReference"/>
+        </w:rPr>
+        <w:commentReference w:id="17"/>
+      </w:r>
+      <w:r>
+        <w:rPr>
+          <w:rFonts w:ascii="Times New Roman" w:eastAsia="Times New Roman" w:hAnsi="Times New Roman" w:cs="Times New Roman"/>
+        </w:rPr>
+        <w:t xml:space="preserve">Research Programmers I have collaborated or supervised during my time here at Gender Race Bias Inc., Ms. </w:t>
       </w:r>
       <w:r>
         <w:rPr>
@@ -576,7 +669,7 @@
         </w:rPr>
         <w:t xml:space="preserve"> </w:t>
       </w:r>
-      <w:commentRangeStart w:id="11"/>
+      <w:commentRangeStart w:id="18"/>
       <w:r>
         <w:rPr>
           <w:rFonts w:ascii="Times New Roman" w:eastAsia="Times New Roman" w:hAnsi="Times New Roman" w:cs="Times New Roman"/>
@@ -601,12 +694,12 @@
         </w:rPr>
         <w:t>e Special Scholar Award</w:t>
       </w:r>
-      <w:commentRangeEnd w:id="11"/>
-      <w:r>
-        <w:rPr>
-          <w:rStyle w:val="CommentReference"/>
-        </w:rPr>
-        <w:commentReference w:id="11"/>
+      <w:commentRangeEnd w:id="18"/>
+      <w:r>
+        <w:rPr>
+          <w:rStyle w:val="CommentReference"/>
+        </w:rPr>
+        <w:commentReference w:id="18"/>
       </w:r>
       <w:r>
         <w:rPr>
@@ -626,19 +719,19 @@
         </w:rPr>
         <w:t xml:space="preserve">will be a great asset your program. </w:t>
       </w:r>
-      <w:commentRangeStart w:id="12"/>
+      <w:commentRangeStart w:id="19"/>
       <w:r>
         <w:rPr>
           <w:rFonts w:ascii="Times New Roman" w:eastAsia="Times New Roman" w:hAnsi="Times New Roman" w:cs="Times New Roman"/>
         </w:rPr>
         <w:t>She has my recommendation</w:t>
       </w:r>
-      <w:commentRangeEnd w:id="12"/>
-      <w:r>
-        <w:rPr>
-          <w:rStyle w:val="CommentReference"/>
-        </w:rPr>
-        <w:commentReference w:id="12"/>
+      <w:commentRangeEnd w:id="19"/>
+      <w:r>
+        <w:rPr>
+          <w:rStyle w:val="CommentReference"/>
+        </w:rPr>
+        <w:commentReference w:id="19"/>
       </w:r>
       <w:r>
         <w:rPr>
@@ -678,6 +771,7 @@
           <w:rFonts w:ascii="Times New Roman" w:eastAsia="Times New Roman" w:hAnsi="Times New Roman" w:cs="Times New Roman"/>
         </w:rPr>
       </w:pPr>
+      <w:commentRangeStart w:id="20"/>
       <w:r>
         <w:rPr>
           <w:rFonts w:ascii="Times New Roman" w:eastAsia="Times New Roman" w:hAnsi="Times New Roman" w:cs="Times New Roman"/>
@@ -690,6 +784,13 @@
         </w:rPr>
         <w:t xml:space="preserve"> Regards</w:t>
       </w:r>
+      <w:commentRangeEnd w:id="20"/>
+      <w:r>
+        <w:rPr>
+          <w:rStyle w:val="CommentReference"/>
+        </w:rPr>
+        <w:commentReference w:id="20"/>
+      </w:r>
       <w:r>
         <w:rPr>
           <w:rFonts w:ascii="Times New Roman" w:eastAsia="Times New Roman" w:hAnsi="Times New Roman" w:cs="Times New Roman"/>
@@ -784,8 +885,6 @@
           <w:rFonts w:ascii="Times New Roman" w:eastAsia="Times New Roman" w:hAnsi="Times New Roman" w:cs="Times New Roman"/>
         </w:rPr>
       </w:pPr>
-      <w:bookmarkStart w:id="13" w:name="_GoBack"/>
-      <w:bookmarkEnd w:id="13"/>
     </w:p>
     <w:p>
       <w:pPr>
@@ -827,7 +926,7 @@
 
 <file path=word/comments.xml><?xml version="1.0" encoding="utf-8"?>
 <w:comments xmlns:wpc="http://schemas.microsoft.com/office/word/2010/wordprocessingCanvas" xmlns:cx="http://schemas.microsoft.com/office/drawing/2014/chartex" xmlns:cx1="http://schemas.microsoft.com/office/drawing/2015/9/8/chartex" xmlns:cx2="http://schemas.microsoft.com/office/drawing/2015/10/21/chartex" xmlns:cx3="http://schemas.microsoft.com/office/drawing/2016/5/9/chartex" xmlns:cx4="http://schemas.microsoft.com/office/drawing/2016/5/10/chartex" xmlns:cx5="http://schemas.microsoft.com/office/drawing/2016/5/11/chartex" xmlns:cx6="http://schemas.microsoft.com/office/drawing/2016/5/12/chartex" xmlns:cx7="http://schemas.microsoft.com/office/drawing/2016/5/13/chartex" xmlns:cx8="http://schemas.microsoft.com/office/drawing/2016/5/14/chartex" xmlns:mc="http://schemas.openxmlformats.org/markup-compatibility/2006" xmlns:aink="http://schemas.microsoft.com/office/drawing/2016/ink" xmlns:am3d="http://schemas.microsoft.com/office/drawing/2017/model3d" xmlns:o="urn:schemas-microsoft-com:office:office" xmlns:r="http://schemas.openxmlformats.org/officeDocument/2006/relationships" xmlns:m="http://schemas.openxmlformats.org/officeDocument/2006/math" xmlns:v="urn:schemas-microsoft-com:vml" xmlns:wp14="http://schemas.microsoft.com/office/word/2010/wordprocessingDrawing" xmlns:wp="http://schemas.openxmlformats.org/drawingml/2006/wordprocessingDrawing" xmlns:w10="urn:schemas-microsoft-com:office:word" xmlns:w="http://schemas.openxmlformats.org/wordprocessingml/2006/main" xmlns:w14="http://schemas.microsoft.com/office/word/2010/wordml" xmlns:w15="http://schemas.microsoft.com/office/word/2012/wordml" xmlns:w16cid="http://schemas.microsoft.com/office/word/2016/wordml/cid" xmlns:w16se="http://schemas.microsoft.com/office/word/2015/wordml/symex" xmlns:wpg="http://schemas.microsoft.com/office/word/2010/wordprocessingGroup" xmlns:wpi="http://schemas.microsoft.com/office/word/2010/wordprocessingInk" xmlns:wne="http://schemas.microsoft.com/office/word/2006/wordml" xmlns:wps="http://schemas.microsoft.com/office/word/2010/wordprocessingShape" mc:Ignorable="w14 w15 w16se w16cid wp14">
-  <w:comment w:id="0" w:author="Microsoft Office User" w:date="2020-11-17T11:27:00Z" w:initials="MOU">
+  <w:comment w:id="0" w:author="Microsoft Office User" w:date="2020-11-18T13:34:00Z" w:initials="MOU">
     <w:p>
       <w:pPr>
         <w:pStyle w:val="CommentText"/>
@@ -839,6 +938,22 @@
         <w:annotationRef/>
       </w:r>
       <w:r>
+        <w:t>When possible, address the letter to a specific person or committee.</w:t>
+      </w:r>
+    </w:p>
+  </w:comment>
+  <w:comment w:id="3" w:author="Microsoft Office User" w:date="2020-11-17T11:27:00Z" w:initials="MOU">
+    <w:p>
+      <w:pPr>
+        <w:pStyle w:val="CommentText"/>
+      </w:pPr>
+      <w:r>
+        <w:rPr>
+          <w:rStyle w:val="CommentReference"/>
+        </w:rPr>
+        <w:annotationRef/>
+      </w:r>
+      <w:r>
         <w:t>In the first paragraph, it is important to presen</w:t>
       </w:r>
       <w:r>
@@ -846,7 +961,7 @@
       </w:r>
     </w:p>
   </w:comment>
-  <w:comment w:id="1" w:author="Microsoft Office User" w:date="2020-11-17T11:31:00Z" w:initials="MOU">
+  <w:comment w:id="4" w:author="Microsoft Office User" w:date="2020-11-17T11:31:00Z" w:initials="MOU">
     <w:p>
       <w:pPr>
         <w:pStyle w:val="CommentText"/>
@@ -862,7 +977,7 @@
       </w:r>
     </w:p>
   </w:comment>
-  <w:comment w:id="2" w:author="Microsoft Office User" w:date="2020-11-17T11:32:00Z" w:initials="MOU">
+  <w:comment w:id="5" w:author="Microsoft Office User" w:date="2020-11-17T11:32:00Z" w:initials="MOU">
     <w:p>
       <w:pPr>
         <w:pStyle w:val="CommentText"/>
@@ -878,7 +993,7 @@
       </w:r>
     </w:p>
   </w:comment>
-  <w:comment w:id="3" w:author="Microsoft Office User" w:date="2020-11-17T11:35:00Z" w:initials="MOU">
+  <w:comment w:id="6" w:author="Microsoft Office User" w:date="2020-11-17T11:35:00Z" w:initials="MOU">
     <w:p>
       <w:pPr>
         <w:pStyle w:val="CommentText"/>
@@ -894,7 +1009,7 @@
       </w:r>
     </w:p>
   </w:comment>
-  <w:comment w:id="4" w:author="Microsoft Office User" w:date="2020-11-17T11:37:00Z" w:initials="MOU">
+  <w:comment w:id="7" w:author="Microsoft Office User" w:date="2020-11-17T11:37:00Z" w:initials="MOU">
     <w:p>
       <w:pPr>
         <w:pStyle w:val="CommentText"/>
@@ -910,7 +1025,7 @@
       </w:r>
     </w:p>
   </w:comment>
-  <w:comment w:id="5" w:author="Microsoft Office User" w:date="2020-11-17T11:37:00Z" w:initials="MOU">
+  <w:comment w:id="8" w:author="Microsoft Office User" w:date="2020-11-17T11:37:00Z" w:initials="MOU">
     <w:p>
       <w:pPr>
         <w:pStyle w:val="CommentText"/>
@@ -922,19 +1037,54 @@
         <w:annotationRef/>
       </w:r>
       <w:r>
-        <w:t xml:space="preserve">This is a gendered perception of a person’s </w:t>
+        <w:t>This is a gendered perception of a person’s abilities.  Women are commonly perceived as hard working, while men doing the same thing are perceived as smart or brilliant.</w:t>
+      </w:r>
+    </w:p>
+  </w:comment>
+  <w:comment w:id="9" w:author="Microsoft Office User" w:date="2020-11-18T12:46:00Z" w:initials="MOU">
+    <w:p>
+      <w:pPr>
+        <w:pStyle w:val="CommentText"/>
+      </w:pPr>
+      <w:r>
+        <w:rPr>
+          <w:rStyle w:val="CommentReference"/>
+        </w:rPr>
+        <w:annotationRef/>
+      </w:r>
+      <w:r>
+        <w:t>This statement reveals a stereotype bias, as it would not be considered remarkable for a man to ask probing questions.  It would be better to present a specific example of how Ms. Smith’s probing nature led to good scientific outcomes.</w:t>
+      </w:r>
+    </w:p>
+  </w:comment>
+  <w:comment w:id="10" w:author="Microsoft Office User" w:date="2020-11-17T11:39:00Z" w:initials="MOU">
+    <w:p>
+      <w:pPr>
+        <w:pStyle w:val="CommentText"/>
+      </w:pPr>
+      <w:r>
+        <w:rPr>
+          <w:rStyle w:val="CommentReference"/>
+        </w:rPr>
+        <w:annotationRef/>
+      </w:r>
+      <w:r>
+        <w:t>This focuses on her secretarial skills, which is gendered.</w:t>
+      </w:r>
+      <w:r>
+        <w:t xml:space="preserve">  It’s placement immediately after discussing her work also leads the reader to associate her role in the team with organizing </w:t>
       </w:r>
       <w:proofErr w:type="spellStart"/>
       <w:r>
-        <w:t>abilities.</w:t>
+        <w:t>meetings.</w:t>
       </w:r>
       <w:proofErr w:type="spellEnd"/>
       <w:r>
-        <w:t xml:space="preserve">  Women are commonly perceived as hard working, while men doing the same thing are perceived as smart or brilliant.</w:t>
+        <w:t xml:space="preserve">  However, it also places her as a leader in this area, which demonstrates agency and respect among her peers.</w:t>
       </w:r>
     </w:p>
   </w:comment>
-  <w:comment w:id="6" w:author="Microsoft Office User" w:date="2020-11-17T11:39:00Z" w:initials="MOU">
+  <w:comment w:id="11" w:author="Microsoft Office User" w:date="2020-11-17T11:41:00Z" w:initials="MOU">
     <w:p>
       <w:pPr>
         <w:pStyle w:val="CommentText"/>
@@ -946,11 +1096,11 @@
         <w:annotationRef/>
       </w:r>
       <w:r>
-        <w:t>This focuses on her secretarial skills, which is gendered.  However, it also places her as a leader in this area, which demonstrates agency and respect among her peers.</w:t>
+        <w:t>These are all female-coded attributes.</w:t>
       </w:r>
     </w:p>
   </w:comment>
-  <w:comment w:id="7" w:author="Microsoft Office User" w:date="2020-11-17T11:41:00Z" w:initials="MOU">
+  <w:comment w:id="13" w:author="Microsoft Office User" w:date="2020-11-17T11:41:00Z" w:initials="MOU">
     <w:p>
       <w:pPr>
         <w:pStyle w:val="CommentText"/>
@@ -962,11 +1112,14 @@
         <w:annotationRef/>
       </w:r>
       <w:r>
-        <w:t>These are all female-coded attributes.</w:t>
+        <w:t>This is a gendered perception of work, insinuating that she has to work harder than her male peers to achieve similar things.</w:t>
+      </w:r>
+      <w:r>
+        <w:t xml:space="preserve">  “Respectable” is also an adjective that reads as “faint praise” and should be avoided.  Instead, be specific (higher, average, lower than past students).</w:t>
       </w:r>
     </w:p>
   </w:comment>
-  <w:comment w:id="9" w:author="Microsoft Office User" w:date="2020-11-17T11:41:00Z" w:initials="MOU">
+  <w:comment w:id="14" w:author="Microsoft Office User" w:date="2020-11-18T13:07:00Z" w:initials="MOU">
     <w:p>
       <w:pPr>
         <w:pStyle w:val="CommentText"/>
@@ -978,11 +1131,11 @@
         <w:annotationRef/>
       </w:r>
       <w:r>
-        <w:t>This is a gendered perception of work, insinuating that she has to work harder than her male peers to achieve similar things.</w:t>
+        <w:t>Bringing up education and outreach may or may not be appropriate, as it may not be relevant to the program or award for which the applicant is being considered.  It is always preferable to demonstrate the skills brought up (leadership) through examples that are directly relevant to the targeted program.</w:t>
       </w:r>
     </w:p>
   </w:comment>
-  <w:comment w:id="11" w:author="Microsoft Office User" w:date="2020-11-17T11:42:00Z" w:initials="MOU">
+  <w:comment w:id="15" w:author="Microsoft Office User" w:date="2020-11-18T13:15:00Z" w:initials="MOU">
     <w:p>
       <w:pPr>
         <w:pStyle w:val="CommentText"/>
@@ -994,11 +1147,62 @@
         <w:annotationRef/>
       </w:r>
       <w:r>
+        <w:t>“I believe” implies that it’s perfectly acceptable for another person to think that Ms. Smith has a strong record of accomplishments.</w:t>
+      </w:r>
+    </w:p>
+  </w:comment>
+  <w:comment w:id="16" w:author="Microsoft Office User" w:date="2020-11-18T13:12:00Z" w:initials="MOU">
+    <w:p>
+      <w:pPr>
+        <w:pStyle w:val="CommentText"/>
+      </w:pPr>
+      <w:r>
+        <w:rPr>
+          <w:rStyle w:val="CommentReference"/>
+        </w:rPr>
+        <w:annotationRef/>
+      </w:r>
+      <w:r>
+        <w:t>The purpose of this letter is to create a record of her achievements, so it needs to present specific examples.</w:t>
+      </w:r>
+    </w:p>
+  </w:comment>
+  <w:comment w:id="17" w:author="Microsoft Office User" w:date="2020-11-18T13:17:00Z" w:initials="MOU">
+    <w:p>
+      <w:pPr>
+        <w:pStyle w:val="CommentText"/>
+      </w:pPr>
+      <w:r>
+        <w:rPr>
+          <w:rStyle w:val="CommentReference"/>
+        </w:rPr>
+        <w:annotationRef/>
+      </w:r>
+      <w:r>
+        <w:t>It would be better to use words instead of symbols</w:t>
+      </w:r>
+      <w:r>
+        <w:t>, as symbols do not always read as smoothly or render correctly.</w:t>
+      </w:r>
+    </w:p>
+  </w:comment>
+  <w:comment w:id="18" w:author="Microsoft Office User" w:date="2020-11-17T11:42:00Z" w:initials="MOU">
+    <w:p>
+      <w:pPr>
+        <w:pStyle w:val="CommentText"/>
+      </w:pPr>
+      <w:r>
+        <w:rPr>
+          <w:rStyle w:val="CommentReference"/>
+        </w:rPr>
+        <w:annotationRef/>
+      </w:r>
+      <w:r>
         <w:t>As this is the only mention of the award after the first sentence, it implies that Mary Smith should receive the award because she is a woman.</w:t>
       </w:r>
     </w:p>
   </w:comment>
-  <w:comment w:id="12" w:author="Microsoft Office User" w:date="2020-11-17T11:44:00Z" w:initials="MOU">
+  <w:comment w:id="19" w:author="Microsoft Office User" w:date="2020-11-17T11:44:00Z" w:initials="MOU">
     <w:p>
       <w:pPr>
         <w:pStyle w:val="CommentText"/>
@@ -1011,6 +1215,22 @@
       </w:r>
       <w:r>
         <w:t>A recommendation without qualifiers such as “strongest” will read weaker when compared to other letters.</w:t>
+      </w:r>
+    </w:p>
+  </w:comment>
+  <w:comment w:id="20" w:author="Microsoft Office User" w:date="2020-11-18T13:19:00Z" w:initials="MOU">
+    <w:p>
+      <w:pPr>
+        <w:pStyle w:val="CommentText"/>
+      </w:pPr>
+      <w:r>
+        <w:rPr>
+          <w:rStyle w:val="CommentReference"/>
+        </w:rPr>
+        <w:annotationRef/>
+      </w:r>
+      <w:r>
+        <w:t>This greeting is typically used among close colleagues.  As this is a formal letter “Sincerely” or “Best Regards” would be more appropriate.</w:t>
       </w:r>
     </w:p>
   </w:comment>
@@ -1019,33 +1239,47 @@
 
 <file path=word/commentsExtended.xml><?xml version="1.0" encoding="utf-8"?>
 <w15:commentsEx xmlns:wpc="http://schemas.microsoft.com/office/word/2010/wordprocessingCanvas" xmlns:cx="http://schemas.microsoft.com/office/drawing/2014/chartex" xmlns:cx1="http://schemas.microsoft.com/office/drawing/2015/9/8/chartex" xmlns:cx2="http://schemas.microsoft.com/office/drawing/2015/10/21/chartex" xmlns:cx3="http://schemas.microsoft.com/office/drawing/2016/5/9/chartex" xmlns:cx4="http://schemas.microsoft.com/office/drawing/2016/5/10/chartex" xmlns:cx5="http://schemas.microsoft.com/office/drawing/2016/5/11/chartex" xmlns:cx6="http://schemas.microsoft.com/office/drawing/2016/5/12/chartex" xmlns:cx7="http://schemas.microsoft.com/office/drawing/2016/5/13/chartex" xmlns:cx8="http://schemas.microsoft.com/office/drawing/2016/5/14/chartex" xmlns:mc="http://schemas.openxmlformats.org/markup-compatibility/2006" xmlns:aink="http://schemas.microsoft.com/office/drawing/2016/ink" xmlns:am3d="http://schemas.microsoft.com/office/drawing/2017/model3d" xmlns:o="urn:schemas-microsoft-com:office:office" xmlns:r="http://schemas.openxmlformats.org/officeDocument/2006/relationships" xmlns:m="http://schemas.openxmlformats.org/officeDocument/2006/math" xmlns:v="urn:schemas-microsoft-com:vml" xmlns:wp14="http://schemas.microsoft.com/office/word/2010/wordprocessingDrawing" xmlns:wp="http://schemas.openxmlformats.org/drawingml/2006/wordprocessingDrawing" xmlns:w10="urn:schemas-microsoft-com:office:word" xmlns:w="http://schemas.openxmlformats.org/wordprocessingml/2006/main" xmlns:w14="http://schemas.microsoft.com/office/word/2010/wordml" xmlns:w15="http://schemas.microsoft.com/office/word/2012/wordml" xmlns:w16cid="http://schemas.microsoft.com/office/word/2016/wordml/cid" xmlns:w16se="http://schemas.microsoft.com/office/word/2015/wordml/symex" xmlns:wpg="http://schemas.microsoft.com/office/word/2010/wordprocessingGroup" xmlns:wpi="http://schemas.microsoft.com/office/word/2010/wordprocessingInk" xmlns:wne="http://schemas.microsoft.com/office/word/2006/wordml" xmlns:wps="http://schemas.microsoft.com/office/word/2010/wordprocessingShape" mc:Ignorable="w14 w15 w16se w16cid wp14">
+  <w15:commentEx w15:paraId="3EA6274E" w15:done="0"/>
   <w15:commentEx w15:paraId="400ACE28" w15:done="0"/>
   <w15:commentEx w15:paraId="0440CFAA" w15:done="0"/>
   <w15:commentEx w15:paraId="03FA6097" w15:done="0"/>
   <w15:commentEx w15:paraId="7008892B" w15:done="0"/>
   <w15:commentEx w15:paraId="248D63D7" w15:done="0"/>
   <w15:commentEx w15:paraId="001B4D9C" w15:done="0"/>
+  <w15:commentEx w15:paraId="4D787F36" w15:done="0"/>
   <w15:commentEx w15:paraId="68AFDB46" w15:done="0"/>
   <w15:commentEx w15:paraId="1EA9BC2C" w15:done="0"/>
   <w15:commentEx w15:paraId="2A829CBA" w15:done="0"/>
+  <w15:commentEx w15:paraId="09407F39" w15:done="0"/>
+  <w15:commentEx w15:paraId="06A0FCA2" w15:done="0"/>
+  <w15:commentEx w15:paraId="2F6EBF69" w15:done="0"/>
+  <w15:commentEx w15:paraId="1A29D5D3" w15:done="0"/>
   <w15:commentEx w15:paraId="380CDC84" w15:done="0"/>
   <w15:commentEx w15:paraId="5F0B5689" w15:done="0"/>
+  <w15:commentEx w15:paraId="4555205A" w15:done="0"/>
 </w15:commentsEx>
 </file>
 
 <file path=word/commentsIds.xml><?xml version="1.0" encoding="utf-8"?>
 <w16cid:commentsIds xmlns:wpc="http://schemas.microsoft.com/office/word/2010/wordprocessingCanvas" xmlns:cx="http://schemas.microsoft.com/office/drawing/2014/chartex" xmlns:cx1="http://schemas.microsoft.com/office/drawing/2015/9/8/chartex" xmlns:cx2="http://schemas.microsoft.com/office/drawing/2015/10/21/chartex" xmlns:cx3="http://schemas.microsoft.com/office/drawing/2016/5/9/chartex" xmlns:cx4="http://schemas.microsoft.com/office/drawing/2016/5/10/chartex" xmlns:cx5="http://schemas.microsoft.com/office/drawing/2016/5/11/chartex" xmlns:cx6="http://schemas.microsoft.com/office/drawing/2016/5/12/chartex" xmlns:cx7="http://schemas.microsoft.com/office/drawing/2016/5/13/chartex" xmlns:cx8="http://schemas.microsoft.com/office/drawing/2016/5/14/chartex" xmlns:mc="http://schemas.openxmlformats.org/markup-compatibility/2006" xmlns:aink="http://schemas.microsoft.com/office/drawing/2016/ink" xmlns:am3d="http://schemas.microsoft.com/office/drawing/2017/model3d" xmlns:o="urn:schemas-microsoft-com:office:office" xmlns:r="http://schemas.openxmlformats.org/officeDocument/2006/relationships" xmlns:m="http://schemas.openxmlformats.org/officeDocument/2006/math" xmlns:v="urn:schemas-microsoft-com:vml" xmlns:wp14="http://schemas.microsoft.com/office/word/2010/wordprocessingDrawing" xmlns:wp="http://schemas.openxmlformats.org/drawingml/2006/wordprocessingDrawing" xmlns:w10="urn:schemas-microsoft-com:office:word" xmlns:w="http://schemas.openxmlformats.org/wordprocessingml/2006/main" xmlns:w14="http://schemas.microsoft.com/office/word/2010/wordml" xmlns:w15="http://schemas.microsoft.com/office/word/2012/wordml" xmlns:w16cid="http://schemas.microsoft.com/office/word/2016/wordml/cid" xmlns:w16se="http://schemas.microsoft.com/office/word/2015/wordml/symex" xmlns:wpg="http://schemas.microsoft.com/office/word/2010/wordprocessingGroup" xmlns:wpi="http://schemas.microsoft.com/office/word/2010/wordprocessingInk" xmlns:wne="http://schemas.microsoft.com/office/word/2006/wordml" xmlns:wps="http://schemas.microsoft.com/office/word/2010/wordprocessingShape" mc:Ignorable="w14 w15 w16se w16cid wp14">
+  <w16cid:commentId w16cid:paraId="3EA6274E" w16cid:durableId="235FA14C"/>
   <w16cid:commentId w16cid:paraId="400ACE28" w16cid:durableId="235E3222"/>
   <w16cid:commentId w16cid:paraId="0440CFAA" w16cid:durableId="235E32F8"/>
   <w16cid:commentId w16cid:paraId="03FA6097" w16cid:durableId="235E3367"/>
   <w16cid:commentId w16cid:paraId="7008892B" w16cid:durableId="235E33FD"/>
   <w16cid:commentId w16cid:paraId="248D63D7" w16cid:durableId="235E345D"/>
   <w16cid:commentId w16cid:paraId="001B4D9C" w16cid:durableId="235E3471"/>
+  <w16cid:commentId w16cid:paraId="4D787F36" w16cid:durableId="235F9609"/>
   <w16cid:commentId w16cid:paraId="68AFDB46" w16cid:durableId="235E34EE"/>
   <w16cid:commentId w16cid:paraId="1EA9BC2C" w16cid:durableId="235E3554"/>
   <w16cid:commentId w16cid:paraId="2A829CBA" w16cid:durableId="235E3569"/>
+  <w16cid:commentId w16cid:paraId="09407F39" w16cid:durableId="235F9AF4"/>
+  <w16cid:commentId w16cid:paraId="06A0FCA2" w16cid:durableId="235F9CD5"/>
+  <w16cid:commentId w16cid:paraId="2F6EBF69" w16cid:durableId="235F9C36"/>
+  <w16cid:commentId w16cid:paraId="1A29D5D3" w16cid:durableId="235F9D79"/>
   <w16cid:commentId w16cid:paraId="380CDC84" w16cid:durableId="235E35BF"/>
   <w16cid:commentId w16cid:paraId="5F0B5689" w16cid:durableId="235E3608"/>
+  <w16cid:commentId w16cid:paraId="4555205A" w16cid:durableId="235F9DE2"/>
 </w16cid:commentsIds>
 </file>
 

</xml_diff>